<commit_message>
Added chapter 4 + 5.1
</commit_message>
<xml_diff>
--- a/5004-deep-content-based-music-recommendation-Ger.docx
+++ b/5004-deep-content-based-music-recommendation-Ger.docx
@@ -48,7 +48,47 @@
           <w:sz w:val="22"/>
           <w:szCs w:val="22"/>
         </w:rPr>
-        <w:t>Eine automatischer Musik Vorschlag wurde in den letzten Jahren ein immer relevanteres Problem, da der Großteil der Musik nur noch online verkauft und konsumiert wird. Die meisten Systeme filterten Musik nach einer gleichen Meinung. Allerdings hat dieser Ansatz das „Cold Start“ Problem, es scheitert dort wo keine Daten vorhanden sind, wodurch es sich nicht eignet neue oder unbekannte Lieder vorzuschlagen. Dieses Paper befasst sich mit der Nutzung eines Latenten Faktorenmodels für Vorschläge und trifft aussagen über latente Faktoren von Musik, wenn sie nicht aus den vorhanden Daten geschöpft werden kann</w:t>
+        <w:t xml:space="preserve">Eine automatischer Musik Vorschlag wurde in den letzten Jahren ein immer relevanteres Problem, da der Großteil der Musik nur noch online verkauft und konsumiert wird. Die meisten Systeme filterten Musik nach einer gleichen Meinung. Allerdings hat dieser Ansatz das „Cold Start“ Problem, es scheitert dort wo keine Daten vorhanden sind, wodurch es sich nicht eignet neue oder unbekannte Lieder vorzuschlagen. Dieses Paper befasst sich mit der Nutzung eines </w:t>
+      </w:r>
+      <w:r>
+        <w:rPr>
+          <w:rFonts w:asciiTheme="minorHAnsi" w:hAnsiTheme="minorHAnsi" w:cstheme="minorHAnsi"/>
+          <w:sz w:val="22"/>
+          <w:szCs w:val="22"/>
+        </w:rPr>
+        <w:t>Eigenvektors</w:t>
+      </w:r>
+      <w:r>
+        <w:rPr>
+          <w:rFonts w:asciiTheme="minorHAnsi" w:hAnsiTheme="minorHAnsi" w:cstheme="minorHAnsi"/>
+          <w:sz w:val="22"/>
+          <w:szCs w:val="22"/>
+        </w:rPr>
+        <w:t xml:space="preserve"> </w:t>
+      </w:r>
+      <w:r>
+        <w:rPr>
+          <w:rFonts w:asciiTheme="minorHAnsi" w:hAnsiTheme="minorHAnsi" w:cstheme="minorHAnsi"/>
+          <w:sz w:val="22"/>
+          <w:szCs w:val="22"/>
+        </w:rPr>
+        <w:t xml:space="preserve">für Vorschläge und trifft aussagen über </w:t>
+      </w:r>
+      <w:r>
+        <w:rPr>
+          <w:rFonts w:asciiTheme="minorHAnsi" w:hAnsiTheme="minorHAnsi" w:cstheme="minorHAnsi"/>
+          <w:sz w:val="22"/>
+          <w:szCs w:val="22"/>
+        </w:rPr>
+        <w:t>Eigenvektoren</w:t>
+      </w:r>
+      <w:r>
+        <w:rPr>
+          <w:rFonts w:asciiTheme="minorHAnsi" w:hAnsiTheme="minorHAnsi" w:cstheme="minorHAnsi"/>
+          <w:sz w:val="22"/>
+          <w:szCs w:val="22"/>
+        </w:rPr>
+        <w:t xml:space="preserve"> von Musik, wenn sie nicht aus den vorhanden Daten geschöpft werden kann</w:t>
       </w:r>
       <w:r>
         <w:rPr>
@@ -64,51 +104,63 @@
           <w:sz w:val="22"/>
           <w:szCs w:val="22"/>
         </w:rPr>
-        <w:t>atz „Bag-</w:t>
-      </w:r>
-      <w:proofErr w:type="spellStart"/>
-      <w:r>
-        <w:rPr>
-          <w:rFonts w:asciiTheme="minorHAnsi" w:hAnsiTheme="minorHAnsi" w:cstheme="minorHAnsi"/>
-          <w:sz w:val="22"/>
-          <w:szCs w:val="22"/>
-        </w:rPr>
-        <w:t>of</w:t>
-      </w:r>
-      <w:proofErr w:type="spellEnd"/>
-      <w:r>
-        <w:rPr>
-          <w:rFonts w:asciiTheme="minorHAnsi" w:hAnsiTheme="minorHAnsi" w:cstheme="minorHAnsi"/>
-          <w:sz w:val="22"/>
-          <w:szCs w:val="22"/>
-        </w:rPr>
-        <w:t xml:space="preserve">-Words“ mit dem der </w:t>
-      </w:r>
-      <w:proofErr w:type="spellStart"/>
-      <w:r>
-        <w:rPr>
-          <w:rFonts w:asciiTheme="minorHAnsi" w:hAnsiTheme="minorHAnsi" w:cstheme="minorHAnsi"/>
-          <w:sz w:val="22"/>
-          <w:szCs w:val="22"/>
-        </w:rPr>
-        <w:t>K</w:t>
-      </w:r>
-      <w:r>
-        <w:rPr>
-          <w:rFonts w:asciiTheme="minorHAnsi" w:hAnsiTheme="minorHAnsi" w:cstheme="minorHAnsi"/>
-          <w:sz w:val="22"/>
-          <w:szCs w:val="22"/>
-        </w:rPr>
-        <w:t>onvolutionellen</w:t>
-      </w:r>
-      <w:proofErr w:type="spellEnd"/>
-      <w:r>
-        <w:rPr>
-          <w:rFonts w:asciiTheme="minorHAnsi" w:hAnsiTheme="minorHAnsi" w:cstheme="minorHAnsi"/>
-          <w:sz w:val="22"/>
-          <w:szCs w:val="22"/>
-        </w:rPr>
-        <w:t xml:space="preserve"> Neuralen Netzwerken und bewerten die Vorhersagen-Qualität und -Quantität der Millionen Song Datenbank. Wir zeigen das das benutzen latenter Faktoren eine sinnvolle Empfehlung erzeugen, trotz der Tatsache, dass es </w:t>
+        <w:t>atz „Bag-of-Words“ mit dem der k</w:t>
+      </w:r>
+      <w:r>
+        <w:rPr>
+          <w:rFonts w:asciiTheme="minorHAnsi" w:hAnsiTheme="minorHAnsi" w:cstheme="minorHAnsi"/>
+          <w:sz w:val="22"/>
+          <w:szCs w:val="22"/>
+        </w:rPr>
+        <w:t>onvolutionelle</w:t>
+      </w:r>
+      <w:r>
+        <w:rPr>
+          <w:rFonts w:asciiTheme="minorHAnsi" w:hAnsiTheme="minorHAnsi" w:cstheme="minorHAnsi"/>
+          <w:sz w:val="22"/>
+          <w:szCs w:val="22"/>
+        </w:rPr>
+        <w:t>n</w:t>
+      </w:r>
+      <w:r>
+        <w:rPr>
+          <w:rFonts w:asciiTheme="minorHAnsi" w:hAnsiTheme="minorHAnsi" w:cstheme="minorHAnsi"/>
+          <w:sz w:val="22"/>
+          <w:szCs w:val="22"/>
+        </w:rPr>
+        <w:t xml:space="preserve"> Neuralen Netzwerken und bewerten die Vorhersagen-Qualität und -Quantität der Millionen Song Datenbank. Wir zeigen das das benutzen </w:t>
+      </w:r>
+      <w:r>
+        <w:rPr>
+          <w:rFonts w:asciiTheme="minorHAnsi" w:hAnsiTheme="minorHAnsi" w:cstheme="minorHAnsi"/>
+          <w:sz w:val="22"/>
+          <w:szCs w:val="22"/>
+        </w:rPr>
+        <w:t xml:space="preserve">von </w:t>
+      </w:r>
+      <w:r>
+        <w:rPr>
+          <w:rFonts w:asciiTheme="minorHAnsi" w:hAnsiTheme="minorHAnsi" w:cstheme="minorHAnsi"/>
+          <w:sz w:val="22"/>
+          <w:szCs w:val="22"/>
+        </w:rPr>
+        <w:t>Eigenvektoren</w:t>
+      </w:r>
+      <w:r>
+        <w:rPr>
+          <w:rFonts w:asciiTheme="minorHAnsi" w:hAnsiTheme="minorHAnsi" w:cstheme="minorHAnsi"/>
+          <w:sz w:val="22"/>
+          <w:szCs w:val="22"/>
+        </w:rPr>
+        <w:t xml:space="preserve"> </w:t>
+      </w:r>
+      <w:r>
+        <w:rPr>
+          <w:rFonts w:asciiTheme="minorHAnsi" w:hAnsiTheme="minorHAnsi" w:cstheme="minorHAnsi"/>
+          <w:sz w:val="22"/>
+          <w:szCs w:val="22"/>
+        </w:rPr>
+        <w:t xml:space="preserve">eine sinnvolle Empfehlung erzeugen, trotz der Tatsache, dass es </w:t>
       </w:r>
       <w:r>
         <w:rPr>
@@ -178,33 +230,17 @@
           <w:rFonts w:asciiTheme="minorHAnsi" w:hAnsiTheme="minorHAnsi" w:cstheme="minorHAnsi"/>
           <w:sz w:val="22"/>
           <w:szCs w:val="22"/>
-        </w:rPr>
-      </w:pPr>
-      <w:r>
-        <w:rPr>
-          <w:rFonts w:asciiTheme="minorHAnsi" w:hAnsiTheme="minorHAnsi" w:cstheme="minorHAnsi"/>
-          <w:sz w:val="22"/>
-          <w:szCs w:val="22"/>
-        </w:rPr>
-        <w:t xml:space="preserve">1 </w:t>
-      </w:r>
-      <w:proofErr w:type="spellStart"/>
-      <w:r>
-        <w:rPr>
-          <w:rFonts w:asciiTheme="minorHAnsi" w:hAnsiTheme="minorHAnsi" w:cstheme="minorHAnsi"/>
-          <w:sz w:val="22"/>
-          <w:szCs w:val="22"/>
-        </w:rPr>
-        <w:t>Introdution</w:t>
-      </w:r>
-      <w:proofErr w:type="spellEnd"/>
-      <w:r>
-        <w:rPr>
-          <w:rFonts w:asciiTheme="minorHAnsi" w:hAnsiTheme="minorHAnsi" w:cstheme="minorHAnsi"/>
-          <w:sz w:val="22"/>
-          <w:szCs w:val="22"/>
-        </w:rPr>
-        <w:t>:</w:t>
+          <w:lang w:val="en-US"/>
+        </w:rPr>
+      </w:pPr>
+      <w:r>
+        <w:rPr>
+          <w:rFonts w:asciiTheme="minorHAnsi" w:hAnsiTheme="minorHAnsi" w:cstheme="minorHAnsi"/>
+          <w:sz w:val="22"/>
+          <w:szCs w:val="22"/>
+          <w:lang w:val="en-US"/>
+        </w:rPr>
+        <w:t>1 Introdution:</w:t>
       </w:r>
     </w:p>
     <w:p>
@@ -242,25 +278,7 @@
           <w:sz w:val="22"/>
           <w:szCs w:val="22"/>
         </w:rPr>
-        <w:t xml:space="preserve">die Richtung Digitalisierung, durch online Musikgeschäften und Streaming Service wie iTunes, Spotify, </w:t>
-      </w:r>
-      <w:proofErr w:type="spellStart"/>
-      <w:r>
-        <w:rPr>
-          <w:rFonts w:asciiTheme="minorHAnsi" w:hAnsiTheme="minorHAnsi" w:cstheme="minorHAnsi"/>
-          <w:sz w:val="22"/>
-          <w:szCs w:val="22"/>
-        </w:rPr>
-        <w:t>Grooveshark</w:t>
-      </w:r>
-      <w:proofErr w:type="spellEnd"/>
-      <w:r>
-        <w:rPr>
-          <w:rFonts w:asciiTheme="minorHAnsi" w:hAnsiTheme="minorHAnsi" w:cstheme="minorHAnsi"/>
-          <w:sz w:val="22"/>
-          <w:szCs w:val="22"/>
-        </w:rPr>
-        <w:t xml:space="preserve"> und Google Play gewandt. Als Resultat daraus wurde das Musikempfehlungsproblem immer interessanter, welches dem Zuhörer erlaubt neue Musik nach seinem Geschmack kennen zu lernen, weiter ermöglicht es Online Musikgeschäften ihre Waren dem richtigen Kunden anzubieten.</w:t>
+        <w:t>die Richtung Digitalisierung, durch online Musikgeschäften und Streaming Service wie iTunes, Spotify, Grooveshark und Google Play gewandt. Als Resultat daraus wurde das Musikempfehlungsproblem immer interessanter, welches dem Zuhörer erlaubt neue Musik nach seinem Geschmack kennen zu lernen, weiter ermöglicht es Online Musikgeschäften ihre Waren dem richtigen Kunden anzubieten.</w:t>
       </w:r>
     </w:p>
     <w:p>
@@ -391,51 +409,17 @@
         <w:spacing w:after="120"/>
         <w:rPr>
           <w:rFonts w:cstheme="minorHAnsi"/>
-        </w:rPr>
-      </w:pPr>
-      <w:r>
-        <w:rPr>
-          <w:rFonts w:cstheme="minorHAnsi"/>
+          <w:lang w:val="en-US"/>
+        </w:rPr>
+      </w:pPr>
+      <w:r>
+        <w:rPr>
+          <w:rFonts w:cstheme="minorHAnsi"/>
+          <w:lang w:val="en-US"/>
         </w:rPr>
         <w:lastRenderedPageBreak/>
-        <w:t>Content-</w:t>
-      </w:r>
-      <w:proofErr w:type="spellStart"/>
-      <w:r>
-        <w:rPr>
-          <w:rFonts w:cstheme="minorHAnsi"/>
-        </w:rPr>
-        <w:t>based</w:t>
-      </w:r>
-      <w:proofErr w:type="spellEnd"/>
-      <w:r>
-        <w:rPr>
-          <w:rFonts w:cstheme="minorHAnsi"/>
-        </w:rPr>
-        <w:t xml:space="preserve"> </w:t>
-      </w:r>
-      <w:proofErr w:type="spellStart"/>
-      <w:r>
-        <w:rPr>
-          <w:rFonts w:cstheme="minorHAnsi"/>
-        </w:rPr>
-        <w:t>music</w:t>
-      </w:r>
-      <w:proofErr w:type="spellEnd"/>
-      <w:r>
-        <w:rPr>
-          <w:rFonts w:cstheme="minorHAnsi"/>
-        </w:rPr>
-        <w:t xml:space="preserve"> </w:t>
-      </w:r>
-      <w:proofErr w:type="spellStart"/>
-      <w:r>
-        <w:rPr>
-          <w:rFonts w:cstheme="minorHAnsi"/>
-        </w:rPr>
-        <w:t>recommendation</w:t>
-      </w:r>
-      <w:proofErr w:type="spellEnd"/>
+        <w:t>Content-based music recommendation</w:t>
+      </w:r>
     </w:p>
     <w:p>
       <w:pPr>
@@ -497,22 +481,16 @@
         <w:spacing w:after="120"/>
         <w:rPr>
           <w:rFonts w:cstheme="minorHAnsi"/>
-        </w:rPr>
-      </w:pPr>
-      <w:r>
-        <w:rPr>
-          <w:rFonts w:cstheme="minorHAnsi"/>
-        </w:rPr>
-        <w:t xml:space="preserve">Collaborative </w:t>
-      </w:r>
-      <w:proofErr w:type="spellStart"/>
-      <w:r>
-        <w:rPr>
-          <w:rFonts w:cstheme="minorHAnsi"/>
-        </w:rPr>
-        <w:t>filtering</w:t>
-      </w:r>
-      <w:proofErr w:type="spellEnd"/>
+          <w:lang w:val="en-US"/>
+        </w:rPr>
+      </w:pPr>
+      <w:r>
+        <w:rPr>
+          <w:rFonts w:cstheme="minorHAnsi"/>
+          <w:lang w:val="en-US"/>
+        </w:rPr>
+        <w:t>Collaborative filtering</w:t>
+      </w:r>
     </w:p>
     <w:p>
       <w:pPr>
@@ -584,50 +562,16 @@
         <w:spacing w:after="120"/>
         <w:rPr>
           <w:rFonts w:cstheme="minorHAnsi"/>
-        </w:rPr>
-      </w:pPr>
-      <w:r>
-        <w:rPr>
-          <w:rFonts w:cstheme="minorHAnsi"/>
-        </w:rPr>
-        <w:t xml:space="preserve">The </w:t>
-      </w:r>
-      <w:proofErr w:type="spellStart"/>
-      <w:r>
-        <w:rPr>
-          <w:rFonts w:cstheme="minorHAnsi"/>
-        </w:rPr>
-        <w:t>semantic</w:t>
-      </w:r>
-      <w:proofErr w:type="spellEnd"/>
-      <w:r>
-        <w:rPr>
-          <w:rFonts w:cstheme="minorHAnsi"/>
-        </w:rPr>
-        <w:t xml:space="preserve"> </w:t>
-      </w:r>
-      <w:proofErr w:type="spellStart"/>
-      <w:r>
-        <w:rPr>
-          <w:rFonts w:cstheme="minorHAnsi"/>
-        </w:rPr>
-        <w:t>gap</w:t>
-      </w:r>
-      <w:proofErr w:type="spellEnd"/>
-      <w:r>
-        <w:rPr>
-          <w:rFonts w:cstheme="minorHAnsi"/>
-        </w:rPr>
-        <w:t xml:space="preserve"> in </w:t>
-      </w:r>
-      <w:proofErr w:type="spellStart"/>
-      <w:r>
-        <w:rPr>
-          <w:rFonts w:cstheme="minorHAnsi"/>
-        </w:rPr>
-        <w:t>music</w:t>
-      </w:r>
-      <w:proofErr w:type="spellEnd"/>
+          <w:lang w:val="en-US"/>
+        </w:rPr>
+      </w:pPr>
+      <w:r>
+        <w:rPr>
+          <w:rFonts w:cstheme="minorHAnsi"/>
+          <w:lang w:val="en-US"/>
+        </w:rPr>
+        <w:t>The semantic gap in music</w:t>
+      </w:r>
     </w:p>
     <w:p>
       <w:pPr>
@@ -712,21 +656,7 @@
         <w:rPr>
           <w:rFonts w:cstheme="minorHAnsi"/>
         </w:rPr>
-        <w:t>Forscher des Bereiches Musik Information Retrieval beschäftigen sich mit dem Extrahieren dieser High-Level Eigenschaften der Musik. Sie vertrauen auf ein bestimmtes Set von Audiofeatures, wie die Mel-Frequenz-</w:t>
-      </w:r>
-      <w:proofErr w:type="spellStart"/>
-      <w:r>
-        <w:rPr>
-          <w:rFonts w:cstheme="minorHAnsi"/>
-        </w:rPr>
-        <w:t>Cepstal</w:t>
-      </w:r>
-      <w:proofErr w:type="spellEnd"/>
-      <w:r>
-        <w:rPr>
-          <w:rFonts w:cstheme="minorHAnsi"/>
-        </w:rPr>
-        <w:t>-Koeffizienten, welche als Eingaben</w:t>
+        <w:t>Forscher des Bereiches Musik Information Retrieval beschäftigen sich mit dem Extrahieren dieser High-Level Eigenschaften der Musik. Sie vertrauen auf ein bestimmtes Set von Audiofeatures, wie die Mel-Frequenz-Cepstal-Koeffizienten, welche als Eingaben</w:t>
       </w:r>
       <w:r>
         <w:rPr>
@@ -759,121 +689,64 @@
         <w:rPr>
           <w:rFonts w:cstheme="minorHAnsi"/>
         </w:rPr>
-        <w:t xml:space="preserve">In diesem Paper bemühen wir uns den Semantischen Unterschied von Musik zu überbrücken, </w:t>
-      </w:r>
-      <w:proofErr w:type="spellStart"/>
-      <w:r>
-        <w:rPr>
-          <w:rFonts w:cstheme="minorHAnsi"/>
-        </w:rPr>
-        <w:t>idem</w:t>
-      </w:r>
-      <w:proofErr w:type="spellEnd"/>
-      <w:r>
-        <w:rPr>
-          <w:rFonts w:cstheme="minorHAnsi"/>
-        </w:rPr>
-        <w:t xml:space="preserve"> wir ein tiefes Neurologe Netzwerk trainieren, Eigenvektoren von Musik Audio vorherzusagen. Wir bewerten unseren Ansatz durch einen industriellen Datensatz mit Audio-Auszügen aus über 380000 Liedern, und vergleichen diese mit dem Konventionellen Ansatz, dem „Bag-</w:t>
-      </w:r>
-      <w:proofErr w:type="spellStart"/>
-      <w:r>
-        <w:rPr>
-          <w:rFonts w:cstheme="minorHAnsi"/>
-        </w:rPr>
-        <w:t>Of</w:t>
-      </w:r>
-      <w:proofErr w:type="spellEnd"/>
-      <w:r>
-        <w:rPr>
-          <w:rFonts w:cstheme="minorHAnsi"/>
-        </w:rPr>
-        <w:t xml:space="preserve">-Words“ Feature für jedes Lied. Wir </w:t>
-      </w:r>
-      <w:r>
-        <w:rPr>
-          <w:rFonts w:cstheme="minorHAnsi"/>
-        </w:rPr>
-        <w:t xml:space="preserve">bewerten inwieweit es möglich ist Charakteristiken, die die Benutzereinstellungen beeinflussen, direkt aus den Audiosignalen zu extrahieren, und bewerten die Vorhersage von unseren Modellen durch ein </w:t>
-      </w:r>
-      <w:proofErr w:type="spellStart"/>
-      <w:r>
-        <w:rPr>
-          <w:rFonts w:cstheme="minorHAnsi"/>
-        </w:rPr>
-        <w:t>Musikempfehlungs</w:t>
-      </w:r>
-      <w:proofErr w:type="spellEnd"/>
-      <w:r>
-        <w:rPr>
-          <w:rFonts w:cstheme="minorHAnsi"/>
-        </w:rPr>
-        <w:t xml:space="preserve"> Einstellung.</w:t>
-      </w:r>
-    </w:p>
-    <w:p>
-      <w:pPr>
-        <w:spacing w:after="120"/>
-        <w:rPr>
-          <w:rFonts w:cstheme="minorHAnsi"/>
-        </w:rPr>
-      </w:pPr>
-    </w:p>
-    <w:p>
-      <w:pPr>
-        <w:spacing w:after="120"/>
-        <w:rPr>
-          <w:rFonts w:cstheme="minorHAnsi"/>
-        </w:rPr>
-      </w:pPr>
-      <w:r>
-        <w:rPr>
-          <w:rFonts w:cstheme="minorHAnsi"/>
-        </w:rPr>
-        <w:t xml:space="preserve">2. The </w:t>
-      </w:r>
-      <w:proofErr w:type="spellStart"/>
-      <w:r>
-        <w:rPr>
-          <w:rFonts w:cstheme="minorHAnsi"/>
-        </w:rPr>
-        <w:t>dataset</w:t>
-      </w:r>
-      <w:proofErr w:type="spellEnd"/>
-    </w:p>
-    <w:p>
-      <w:pPr>
-        <w:spacing w:after="120"/>
-        <w:rPr>
-          <w:rFonts w:cstheme="minorHAnsi"/>
-        </w:rPr>
-      </w:pPr>
-    </w:p>
-    <w:p>
-      <w:pPr>
-        <w:spacing w:after="120"/>
-        <w:rPr>
-          <w:rFonts w:cstheme="minorHAnsi"/>
-        </w:rPr>
-      </w:pPr>
-      <w:r>
-        <w:rPr>
-          <w:rFonts w:cstheme="minorHAnsi"/>
-        </w:rPr>
-        <w:t xml:space="preserve">Der eine Millionen Lieder Datensatz (MSD) ist eine Sammlung von Metadaten und vorberechneter Audiofunktionen für eine Million zeitgenössischer Lieder. Es gibt viele andere verfügbare Datensätze, die mit der MSD verknüpft sind, </w:t>
-      </w:r>
-      <w:proofErr w:type="gramStart"/>
-      <w:r>
-        <w:rPr>
-          <w:rFonts w:cstheme="minorHAnsi"/>
-        </w:rPr>
-        <w:t>diese enthalten Texte</w:t>
-      </w:r>
-      <w:proofErr w:type="gramEnd"/>
-      <w:r>
-        <w:rPr>
-          <w:rFonts w:cstheme="minorHAnsi"/>
-        </w:rPr>
-        <w:t>, Cover-Lieder, Tags und Daten über das hörverhalten von Hörern. Dies macht den Datensatz für eine breite Palette an verschiedenen Musikinformationsabrufaufgaben nutzbar.</w:t>
+        <w:t xml:space="preserve">In diesem Paper bemühen wir uns den Semantischen Unterschied von Musik zu überbrücken, idem wir ein tiefes Neurologe Netzwerk trainieren, Eigenvektoren von Musik Audio vorherzusagen. Wir bewerten unseren Ansatz durch einen industriellen Datensatz mit Audio-Auszügen aus über 380000 Liedern, und vergleichen diese mit dem Konventionellen Ansatz, dem „Bag-Of-Words“ Feature für jedes Lied. Wir </w:t>
+      </w:r>
+      <w:r>
+        <w:rPr>
+          <w:rFonts w:cstheme="minorHAnsi"/>
+        </w:rPr>
+        <w:t>bewerten inwieweit es möglich ist Charakteristiken, die die Benutzereinstellungen beeinflussen, direkt aus den Audiosignalen zu extrahieren, und bewerten die Vorhersage von unseren Modellen durch ein Musikempfehlungs Einstellung.</w:t>
+      </w:r>
+    </w:p>
+    <w:p>
+      <w:pPr>
+        <w:spacing w:after="120"/>
+        <w:rPr>
+          <w:rFonts w:cstheme="minorHAnsi"/>
+        </w:rPr>
+      </w:pPr>
+    </w:p>
+    <w:p>
+      <w:pPr>
+        <w:spacing w:after="120"/>
+        <w:rPr>
+          <w:rFonts w:cstheme="minorHAnsi"/>
+        </w:rPr>
+      </w:pPr>
+      <w:r>
+        <w:rPr>
+          <w:rFonts w:cstheme="minorHAnsi"/>
+        </w:rPr>
+        <w:t xml:space="preserve">2. </w:t>
+      </w:r>
+      <w:r>
+        <w:rPr>
+          <w:rFonts w:cstheme="minorHAnsi"/>
+          <w:lang w:val="en-US"/>
+        </w:rPr>
+        <w:t>The dataset</w:t>
+      </w:r>
+    </w:p>
+    <w:p>
+      <w:pPr>
+        <w:spacing w:after="120"/>
+        <w:rPr>
+          <w:rFonts w:cstheme="minorHAnsi"/>
+        </w:rPr>
+      </w:pPr>
+    </w:p>
+    <w:p>
+      <w:pPr>
+        <w:spacing w:after="120"/>
+        <w:rPr>
+          <w:rFonts w:cstheme="minorHAnsi"/>
+        </w:rPr>
+      </w:pPr>
+      <w:r>
+        <w:rPr>
+          <w:rFonts w:cstheme="minorHAnsi"/>
+        </w:rPr>
+        <w:t>Der eine Millionen Lieder Datensatz (MSD) ist eine Sammlung von Metadaten und vorberechneter Audiofunktionen für eine Million zeitgenössischer Lieder. Es gibt viele andere verfügbare Datensätze, die mit der MSD verknüpft sind, diese enthalten Texte, Cover-Lieder, Tags und Daten über das hörverhalten von Hörern. Dies macht den Datensatz für eine breite Palette an verschiedenen Musikinformationsabrufaufgaben nutzbar.</w:t>
       </w:r>
       <w:r>
         <w:rPr>
@@ -913,19 +786,11 @@
         </w:rPr>
         <w:t xml:space="preserve"> Der Funktionsumfang wurde zwar durch </w:t>
       </w:r>
-      <w:proofErr w:type="spellStart"/>
-      <w:r>
-        <w:rPr>
-          <w:rFonts w:cstheme="minorHAnsi"/>
-        </w:rPr>
-        <w:t>Rauber</w:t>
-      </w:r>
-      <w:proofErr w:type="spellEnd"/>
-      <w:r>
-        <w:rPr>
-          <w:rFonts w:cstheme="minorHAnsi"/>
-        </w:rPr>
-        <w:t xml:space="preserve"> erweitert, allerdings ist das Fehlen roher Audiodaten oder zumindest eine Darstellung auf mittlerer Ebene, immer noch ein Problem.</w:t>
+      <w:r>
+        <w:rPr>
+          <w:rFonts w:cstheme="minorHAnsi"/>
+        </w:rPr>
+        <w:t>Rauber erweitert, allerdings ist das Fehlen roher Audiodaten oder zumindest eine Darstellung auf mittlerer Ebene, immer noch ein Problem.</w:t>
       </w:r>
       <w:r>
         <w:rPr>
@@ -993,52 +858,15 @@
         </w:rPr>
         <w:t xml:space="preserve">3. </w:t>
       </w:r>
-      <w:proofErr w:type="spellStart"/>
-      <w:r>
-        <w:rPr>
-          <w:rFonts w:asciiTheme="minorHAnsi" w:hAnsiTheme="minorHAnsi" w:cstheme="minorHAnsi"/>
-          <w:sz w:val="22"/>
-          <w:szCs w:val="22"/>
-        </w:rPr>
-        <w:t>Weighted</w:t>
-      </w:r>
-      <w:proofErr w:type="spellEnd"/>
-      <w:r>
-        <w:rPr>
-          <w:rFonts w:asciiTheme="minorHAnsi" w:hAnsiTheme="minorHAnsi" w:cstheme="minorHAnsi"/>
-          <w:sz w:val="22"/>
-          <w:szCs w:val="22"/>
-        </w:rPr>
-        <w:t xml:space="preserve"> </w:t>
-      </w:r>
-      <w:proofErr w:type="spellStart"/>
-      <w:r>
-        <w:rPr>
-          <w:rFonts w:asciiTheme="minorHAnsi" w:hAnsiTheme="minorHAnsi" w:cstheme="minorHAnsi"/>
-          <w:sz w:val="22"/>
-          <w:szCs w:val="22"/>
-        </w:rPr>
-        <w:t>matrix</w:t>
-      </w:r>
-      <w:proofErr w:type="spellEnd"/>
-      <w:r>
-        <w:rPr>
-          <w:rFonts w:asciiTheme="minorHAnsi" w:hAnsiTheme="minorHAnsi" w:cstheme="minorHAnsi"/>
-          <w:sz w:val="22"/>
-          <w:szCs w:val="22"/>
-        </w:rPr>
-        <w:t xml:space="preserve"> </w:t>
-      </w:r>
-      <w:proofErr w:type="spellStart"/>
-      <w:r>
-        <w:rPr>
-          <w:rFonts w:asciiTheme="minorHAnsi" w:hAnsiTheme="minorHAnsi" w:cstheme="minorHAnsi"/>
-          <w:sz w:val="22"/>
-          <w:szCs w:val="22"/>
-        </w:rPr>
-        <w:t>factorization</w:t>
-      </w:r>
-      <w:proofErr w:type="spellEnd"/>
+      <w:r>
+        <w:rPr>
+          <w:rFonts w:asciiTheme="minorHAnsi" w:hAnsiTheme="minorHAnsi" w:cstheme="minorHAnsi"/>
+          <w:sz w:val="22"/>
+          <w:szCs w:val="22"/>
+          <w:lang w:val="en-US"/>
+        </w:rPr>
+        <w:t>Weighted matrix factorization</w:t>
+      </w:r>
     </w:p>
     <w:p>
       <w:pPr>
@@ -1094,43 +922,7 @@
           <w:sz w:val="22"/>
           <w:szCs w:val="22"/>
         </w:rPr>
-        <w:t xml:space="preserve">Wir benutzen den Gewichtete Matrix </w:t>
-      </w:r>
-      <w:proofErr w:type="spellStart"/>
-      <w:r>
-        <w:rPr>
-          <w:rFonts w:asciiTheme="minorHAnsi" w:hAnsiTheme="minorHAnsi" w:cstheme="minorHAnsi"/>
-          <w:sz w:val="22"/>
-          <w:szCs w:val="22"/>
-        </w:rPr>
-        <w:t>Faktorisierungsalgorithmus</w:t>
-      </w:r>
-      <w:proofErr w:type="spellEnd"/>
-      <w:r>
-        <w:rPr>
-          <w:rFonts w:asciiTheme="minorHAnsi" w:hAnsiTheme="minorHAnsi" w:cstheme="minorHAnsi"/>
-          <w:sz w:val="22"/>
-          <w:szCs w:val="22"/>
-        </w:rPr>
-        <w:t xml:space="preserve"> (WMF), dargestellt durch Hu, um eine Eigenvektor Repräsentierung aller Nutzer und Elementen im Geschmacksprofil. Es handelt sich um eine modifizierten Matrix </w:t>
-      </w:r>
-      <w:proofErr w:type="spellStart"/>
-      <w:r>
-        <w:rPr>
-          <w:rFonts w:asciiTheme="minorHAnsi" w:hAnsiTheme="minorHAnsi" w:cstheme="minorHAnsi"/>
-          <w:sz w:val="22"/>
-          <w:szCs w:val="22"/>
-        </w:rPr>
-        <w:t>Faktorisierungsalgorithmus</w:t>
-      </w:r>
-      <w:proofErr w:type="spellEnd"/>
-      <w:r>
-        <w:rPr>
-          <w:rFonts w:asciiTheme="minorHAnsi" w:hAnsiTheme="minorHAnsi" w:cstheme="minorHAnsi"/>
-          <w:sz w:val="22"/>
-          <w:szCs w:val="22"/>
-        </w:rPr>
-        <w:t>, der auf implizite Feedback-D</w:t>
+        <w:t>Wir benutzen den Gewichtete Matrix Faktorisierungsalgorithmus (WMF), dargestellt durch Hu, um eine Eigenvektor Repräsentierung aller Nutzer und Elementen im Geschmacksprofil. Es handelt sich um eine modifizierten Matrix Faktorisierungsalgorithmus, der auf implizite Feedback-D</w:t>
       </w:r>
       <w:r>
         <w:rPr>
@@ -1148,7 +940,6 @@
         </w:rPr>
         <w:t xml:space="preserve"> Es sei </w:t>
       </w:r>
-      <w:proofErr w:type="spellStart"/>
       <w:r>
         <w:rPr>
           <w:rFonts w:asciiTheme="minorHAnsi" w:hAnsiTheme="minorHAnsi" w:cstheme="minorHAnsi"/>
@@ -1168,7 +959,6 @@
         </w:rPr>
         <w:t>ui</w:t>
       </w:r>
-      <w:proofErr w:type="spellEnd"/>
       <w:r>
         <w:rPr>
           <w:rFonts w:asciiTheme="minorHAnsi" w:hAnsiTheme="minorHAnsi" w:cstheme="minorHAnsi"/>
@@ -1253,7 +1043,6 @@
         </w:rPr>
         <w:t xml:space="preserve"> </w:t>
       </w:r>
-      <w:proofErr w:type="spellStart"/>
       <w:r>
         <w:rPr>
           <w:rFonts w:asciiTheme="minorHAnsi" w:hAnsiTheme="minorHAnsi" w:cstheme="minorHAnsi"/>
@@ -1273,7 +1062,6 @@
         </w:rPr>
         <w:t>ui</w:t>
       </w:r>
-      <w:proofErr w:type="spellEnd"/>
       <w:r>
         <w:rPr>
           <w:rFonts w:asciiTheme="minorHAnsi" w:hAnsiTheme="minorHAnsi" w:cstheme="minorHAnsi"/>
@@ -1282,7 +1070,6 @@
         </w:rPr>
         <w:t xml:space="preserve"> und eine Vertrauensvariable </w:t>
       </w:r>
-      <w:proofErr w:type="spellStart"/>
       <w:r>
         <w:rPr>
           <w:rFonts w:asciiTheme="minorHAnsi" w:hAnsiTheme="minorHAnsi" w:cstheme="minorHAnsi"/>
@@ -1302,7 +1089,6 @@
         </w:rPr>
         <w:t>ui</w:t>
       </w:r>
-      <w:proofErr w:type="spellEnd"/>
       <w:r>
         <w:rPr>
           <w:rFonts w:asciiTheme="minorHAnsi" w:hAnsiTheme="minorHAnsi" w:cstheme="minorHAnsi"/>
@@ -1318,43 +1104,7 @@
           <w:sz w:val="22"/>
           <w:szCs w:val="22"/>
         </w:rPr>
-        <w:t xml:space="preserve">(I(x) ist die Indikator Funktion, </w:t>
-      </w:r>
-      <w:proofErr w:type="spellStart"/>
-      <w:r>
-        <w:rPr>
-          <w:rFonts w:asciiTheme="minorHAnsi" w:hAnsiTheme="minorHAnsi" w:cstheme="minorHAnsi"/>
-          <w:sz w:val="22"/>
-          <w:szCs w:val="22"/>
-        </w:rPr>
-        <w:t>alpha</w:t>
-      </w:r>
-      <w:proofErr w:type="spellEnd"/>
-      <w:r>
-        <w:rPr>
-          <w:rFonts w:asciiTheme="minorHAnsi" w:hAnsiTheme="minorHAnsi" w:cstheme="minorHAnsi"/>
-          <w:sz w:val="22"/>
-          <w:szCs w:val="22"/>
-        </w:rPr>
-        <w:t xml:space="preserve"> und </w:t>
-      </w:r>
-      <w:proofErr w:type="spellStart"/>
-      <w:r>
-        <w:rPr>
-          <w:rFonts w:asciiTheme="minorHAnsi" w:hAnsiTheme="minorHAnsi" w:cstheme="minorHAnsi"/>
-          <w:sz w:val="22"/>
-          <w:szCs w:val="22"/>
-        </w:rPr>
-        <w:t>epsilon</w:t>
-      </w:r>
-      <w:proofErr w:type="spellEnd"/>
-      <w:r>
-        <w:rPr>
-          <w:rFonts w:asciiTheme="minorHAnsi" w:hAnsiTheme="minorHAnsi" w:cstheme="minorHAnsi"/>
-          <w:sz w:val="22"/>
-          <w:szCs w:val="22"/>
-        </w:rPr>
-        <w:t xml:space="preserve"> sind Hyperparameter).</w:t>
+        <w:t>(I(x) ist die Indikator Funktion, alpha und epsilon sind Hyperparameter).</w:t>
       </w:r>
     </w:p>
     <w:p>
@@ -1376,8 +1126,6 @@
         </w:rPr>
         <w:t xml:space="preserve"> </w:t>
       </w:r>
-      <w:proofErr w:type="spellStart"/>
-      <w:proofErr w:type="gramStart"/>
       <w:r>
         <w:rPr>
           <w:rFonts w:asciiTheme="minorHAnsi" w:hAnsiTheme="minorHAnsi" w:cstheme="minorHAnsi"/>
@@ -1399,27 +1147,15 @@
         </w:rPr>
         <w:t>ui</w:t>
       </w:r>
-      <w:proofErr w:type="spellEnd"/>
-      <w:r>
-        <w:rPr>
-          <w:rFonts w:asciiTheme="minorHAnsi" w:hAnsiTheme="minorHAnsi" w:cstheme="minorHAnsi"/>
-          <w:sz w:val="22"/>
-          <w:szCs w:val="22"/>
-          <w:lang w:val="en-US"/>
-        </w:rPr>
-        <w:t xml:space="preserve">  =</w:t>
-      </w:r>
-      <w:proofErr w:type="gramEnd"/>
-      <w:r>
-        <w:rPr>
-          <w:rFonts w:asciiTheme="minorHAnsi" w:hAnsiTheme="minorHAnsi" w:cstheme="minorHAnsi"/>
-          <w:sz w:val="22"/>
-          <w:szCs w:val="22"/>
-          <w:lang w:val="en-US"/>
-        </w:rPr>
-        <w:t xml:space="preserve"> I(</w:t>
-      </w:r>
-      <w:proofErr w:type="spellStart"/>
+      <w:r>
+        <w:rPr>
+          <w:rFonts w:asciiTheme="minorHAnsi" w:hAnsiTheme="minorHAnsi" w:cstheme="minorHAnsi"/>
+          <w:sz w:val="22"/>
+          <w:szCs w:val="22"/>
+          <w:lang w:val="en-US"/>
+        </w:rPr>
+        <w:t xml:space="preserve">  = I(</w:t>
+      </w:r>
       <w:r>
         <w:rPr>
           <w:rFonts w:asciiTheme="minorHAnsi" w:hAnsiTheme="minorHAnsi" w:cstheme="minorHAnsi"/>
@@ -1441,7 +1177,6 @@
         </w:rPr>
         <w:t>ui</w:t>
       </w:r>
-      <w:proofErr w:type="spellEnd"/>
       <w:r>
         <w:rPr>
           <w:rFonts w:asciiTheme="minorHAnsi" w:hAnsiTheme="minorHAnsi" w:cstheme="minorHAnsi"/>
@@ -1491,48 +1226,27 @@
           <w:szCs w:val="22"/>
           <w:lang w:val="en-US"/>
         </w:rPr>
+        <w:t xml:space="preserve"> =  1 + alpha log(1+ epsilon</w:t>
+      </w:r>
+      <w:r>
+        <w:rPr>
+          <w:rFonts w:asciiTheme="minorHAnsi" w:hAnsiTheme="minorHAnsi" w:cstheme="minorHAnsi"/>
+          <w:sz w:val="22"/>
+          <w:szCs w:val="22"/>
+          <w:vertAlign w:val="superscript"/>
+          <w:lang w:val="en-US"/>
+        </w:rPr>
+        <w:t>-1</w:t>
+      </w:r>
+      <w:r>
+        <w:rPr>
+          <w:rFonts w:asciiTheme="minorHAnsi" w:hAnsiTheme="minorHAnsi" w:cstheme="minorHAnsi"/>
+          <w:sz w:val="22"/>
+          <w:szCs w:val="22"/>
+          <w:lang w:val="en-US"/>
+        </w:rPr>
         <w:t xml:space="preserve"> </w:t>
       </w:r>
-      <w:proofErr w:type="gramStart"/>
-      <w:r>
-        <w:rPr>
-          <w:rFonts w:asciiTheme="minorHAnsi" w:hAnsiTheme="minorHAnsi" w:cstheme="minorHAnsi"/>
-          <w:sz w:val="22"/>
-          <w:szCs w:val="22"/>
-          <w:lang w:val="en-US"/>
-        </w:rPr>
-        <w:t>=  1</w:t>
-      </w:r>
-      <w:proofErr w:type="gramEnd"/>
-      <w:r>
-        <w:rPr>
-          <w:rFonts w:asciiTheme="minorHAnsi" w:hAnsiTheme="minorHAnsi" w:cstheme="minorHAnsi"/>
-          <w:sz w:val="22"/>
-          <w:szCs w:val="22"/>
-          <w:lang w:val="en-US"/>
-        </w:rPr>
-        <w:t xml:space="preserve"> + alpha log(1+ epsilon</w:t>
-      </w:r>
-      <w:r>
-        <w:rPr>
-          <w:rFonts w:asciiTheme="minorHAnsi" w:hAnsiTheme="minorHAnsi" w:cstheme="minorHAnsi"/>
-          <w:sz w:val="22"/>
-          <w:szCs w:val="22"/>
-          <w:vertAlign w:val="superscript"/>
-          <w:lang w:val="en-US"/>
-        </w:rPr>
-        <w:t>-1</w:t>
-      </w:r>
-      <w:r>
-        <w:rPr>
-          <w:rFonts w:asciiTheme="minorHAnsi" w:hAnsiTheme="minorHAnsi" w:cstheme="minorHAnsi"/>
-          <w:sz w:val="22"/>
-          <w:szCs w:val="22"/>
-          <w:lang w:val="en-US"/>
-        </w:rPr>
-        <w:t xml:space="preserve"> </w:t>
-      </w:r>
-      <w:proofErr w:type="spellStart"/>
       <w:r>
         <w:rPr>
           <w:rFonts w:asciiTheme="minorHAnsi" w:hAnsiTheme="minorHAnsi" w:cstheme="minorHAnsi"/>
@@ -1554,7 +1268,6 @@
         </w:rPr>
         <w:t>ui</w:t>
       </w:r>
-      <w:proofErr w:type="spellEnd"/>
       <w:r>
         <w:rPr>
           <w:rFonts w:asciiTheme="minorHAnsi" w:hAnsiTheme="minorHAnsi" w:cstheme="minorHAnsi"/>
@@ -1760,7 +1473,6 @@
         </w:rPr>
         <w:t xml:space="preserve">parameter, </w:t>
       </w:r>
-      <w:proofErr w:type="spellStart"/>
       <w:r>
         <w:rPr>
           <w:rFonts w:cstheme="minorHAnsi"/>
@@ -1776,7 +1488,6 @@
         </w:rPr>
         <w:t>u</w:t>
       </w:r>
-      <w:proofErr w:type="spellEnd"/>
       <w:r>
         <w:rPr>
           <w:rFonts w:cstheme="minorHAnsi"/>
@@ -1801,16 +1512,7 @@
           <w:rFonts w:cstheme="minorHAnsi"/>
           <w:i/>
         </w:rPr>
-        <w:t xml:space="preserve"> </w:t>
-      </w:r>
-      <w:proofErr w:type="spellStart"/>
-      <w:proofErr w:type="gramStart"/>
-      <w:r>
-        <w:rPr>
-          <w:rFonts w:cstheme="minorHAnsi"/>
-          <w:i/>
-        </w:rPr>
-        <w:t>y</w:t>
+        <w:t xml:space="preserve"> y</w:t>
       </w:r>
       <w:r>
         <w:rPr>
@@ -1820,7 +1522,6 @@
         </w:rPr>
         <w:t>i</w:t>
       </w:r>
-      <w:proofErr w:type="spellEnd"/>
       <w:r>
         <w:rPr>
           <w:rFonts w:cstheme="minorHAnsi"/>
@@ -1838,14 +1539,7 @@
         <w:rPr>
           <w:rFonts w:cstheme="minorHAnsi"/>
         </w:rPr>
-        <w:t>ist</w:t>
-      </w:r>
-      <w:proofErr w:type="gramEnd"/>
-      <w:r>
-        <w:rPr>
-          <w:rFonts w:cstheme="minorHAnsi"/>
-        </w:rPr>
-        <w:t xml:space="preserve"> der Eigenvektor der Lieder i.</w:t>
+        <w:t>ist der Eigenvektor der Lieder i.</w:t>
       </w:r>
       <w:r>
         <w:rPr>
@@ -1946,35 +1640,33 @@
         <w:rPr>
           <w:rFonts w:cstheme="minorHAnsi"/>
         </w:rPr>
-        <w:t>lokale Features eines Audiosignals in einer „Bag-</w:t>
-      </w:r>
-      <w:proofErr w:type="spellStart"/>
-      <w:r>
-        <w:rPr>
-          <w:rFonts w:cstheme="minorHAnsi"/>
-        </w:rPr>
-        <w:t>of</w:t>
-      </w:r>
-      <w:proofErr w:type="spellEnd"/>
-      <w:r>
-        <w:rPr>
-          <w:rFonts w:cstheme="minorHAnsi"/>
-        </w:rPr>
-        <w:t>-Words“ Darstellung verbindet. Es kann eine beliebige traditionelle Regressionstechnik verwendet werden, um dieser Merkmaldarstellung die Faktoren zuzuordnen. Die andere Methode besteht in der Verwendung eines tiefen neuronalen Netzwerks.</w:t>
-      </w:r>
-    </w:p>
-    <w:p>
-      <w:pPr>
-        <w:spacing w:after="120"/>
-        <w:rPr>
-          <w:rFonts w:cstheme="minorHAnsi"/>
-        </w:rPr>
-      </w:pPr>
-      <w:r>
-        <w:rPr>
-          <w:rFonts w:cstheme="minorHAnsi"/>
-        </w:rPr>
-        <w:t xml:space="preserve">Latente Eigenvektoren, die durch die Anwendung von WMF auf die verfügbaren Nutzdaten erhalten werden, werden als Grundwahrheit verwendet um das Vorhersagemodell zu trainieren. Es sollte beachtet werden, dass dieser Ansatz mit jedem Typ eines latenten Faktormodells kompatibel ist, dass für große implizite Rückkopplungsdatensätze geeignet ist. Wir haben uns für WMF entschieden, weil </w:t>
+        <w:t>lokale Features eines Audiosignals in einer „Bag-of-Words“ Darstellung verbindet. Es kann eine beliebige traditionelle Regressionstechnik verwendet werden, um dieser Merkmaldarstellung die Faktoren zuzuordnen. Die andere Methode besteht in der Verwendung eines tiefen neuronalen Netzwerks.</w:t>
+      </w:r>
+    </w:p>
+    <w:p>
+      <w:pPr>
+        <w:spacing w:after="120"/>
+        <w:rPr>
+          <w:rFonts w:cstheme="minorHAnsi"/>
+        </w:rPr>
+      </w:pPr>
+      <w:r>
+        <w:rPr>
+          <w:rFonts w:cstheme="minorHAnsi"/>
+        </w:rPr>
+        <w:t xml:space="preserve">Eigenvektoren, die durch die Anwendung von WMF auf die verfügbaren Nutzdaten erhalten werden, werden als Grundwahrheit verwendet um das Vorhersagemodell zu trainieren. Es sollte beachtet werden, dass dieser Ansatz mit jedem Typ eines </w:t>
+      </w:r>
+      <w:r>
+        <w:rPr>
+          <w:rFonts w:cstheme="minorHAnsi"/>
+        </w:rPr>
+        <w:t xml:space="preserve">Eigenvektor-Modell </w:t>
+      </w:r>
+      <w:r>
+        <w:rPr>
+          <w:rFonts w:cstheme="minorHAnsi"/>
+        </w:rPr>
+        <w:t xml:space="preserve">kompatibel ist, dass für große implizite Rückkopplungsdatensätze geeignet ist. Wir haben uns für WMF entschieden, weil </w:t>
       </w:r>
       <w:r>
         <w:rPr>
@@ -2002,44 +1694,15 @@
         <w:rPr>
           <w:rFonts w:cstheme="minorHAnsi"/>
         </w:rPr>
-        <w:t xml:space="preserve">4.1 Bag </w:t>
-      </w:r>
-      <w:proofErr w:type="spellStart"/>
-      <w:r>
-        <w:rPr>
-          <w:rFonts w:cstheme="minorHAnsi"/>
-        </w:rPr>
-        <w:t>of</w:t>
-      </w:r>
-      <w:proofErr w:type="spellEnd"/>
-      <w:r>
-        <w:rPr>
-          <w:rFonts w:cstheme="minorHAnsi"/>
-        </w:rPr>
-        <w:t xml:space="preserve"> </w:t>
-      </w:r>
-      <w:proofErr w:type="spellStart"/>
-      <w:r>
-        <w:rPr>
-          <w:rFonts w:cstheme="minorHAnsi"/>
-        </w:rPr>
-        <w:t>words</w:t>
-      </w:r>
-      <w:proofErr w:type="spellEnd"/>
-      <w:r>
-        <w:rPr>
-          <w:rFonts w:cstheme="minorHAnsi"/>
-        </w:rPr>
-        <w:t xml:space="preserve"> </w:t>
-      </w:r>
-      <w:proofErr w:type="spellStart"/>
-      <w:r>
-        <w:rPr>
-          <w:rFonts w:cstheme="minorHAnsi"/>
-        </w:rPr>
-        <w:t>representation</w:t>
-      </w:r>
-      <w:proofErr w:type="spellEnd"/>
+        <w:t xml:space="preserve">4.1 </w:t>
+      </w:r>
+      <w:r>
+        <w:rPr>
+          <w:rFonts w:cstheme="minorHAnsi"/>
+          <w:lang w:val="en-US"/>
+        </w:rPr>
+        <w:t>Bag of words representation</w:t>
+      </w:r>
     </w:p>
     <w:p>
       <w:pPr>
@@ -2080,21 +1743,7 @@
           <w:rFonts w:cstheme="minorHAnsi"/>
         </w:rPr>
         <w:lastRenderedPageBreak/>
-        <w:t xml:space="preserve">Extrahieren von MFCCs aus den Audiosignalen: Wir berechnen 13 MFCCs aus Fenstern von 1024 Audioausschnitten, welches 23 </w:t>
-      </w:r>
-      <w:proofErr w:type="spellStart"/>
-      <w:r>
-        <w:rPr>
-          <w:rFonts w:cstheme="minorHAnsi"/>
-        </w:rPr>
-        <w:t>ms</w:t>
-      </w:r>
-      <w:proofErr w:type="spellEnd"/>
-      <w:r>
-        <w:rPr>
-          <w:rFonts w:cstheme="minorHAnsi"/>
-        </w:rPr>
-        <w:t xml:space="preserve"> bei einer Abtastrate von 22050 Hz entspricht und einer Sprunggröße von 512 Proben. Wir berechneten auch die Differenz der ersten und zweiten Ordnung, welche insgesamt 39 Koeffizienten ergab.</w:t>
+        <w:t>Extrahieren von MFCCs aus den Audiosignalen: Wir berechnen 13 MFCCs aus Fenstern von 1024 Audioausschnitten, welches 23 ms bei einer Abtastrate von 22050 Hz entspricht und einer Sprunggröße von 512 Proben. Wir berechneten auch die Differenz der ersten und zweiten Ordnung, welche insgesamt 39 Koeffizienten ergab.</w:t>
       </w:r>
     </w:p>
     <w:p>
@@ -2138,70 +1787,643 @@
         <w:rPr>
           <w:rFonts w:cstheme="minorHAnsi"/>
         </w:rPr>
-        <w:t>Vereinigt sie in einer „Bag-</w:t>
-      </w:r>
-      <w:proofErr w:type="spellStart"/>
-      <w:r>
-        <w:rPr>
-          <w:rFonts w:cstheme="minorHAnsi"/>
+        <w:t>Vereinigt sie in einer „Bag-of-Words“-Darstellung: Für jedes Lieder haben wir gezählt, wie oft der Mittelwert ausgewählt wurde. Der daraus erzeugte Zählvekor ist eine Merkmalsdarstellung des Liedes.</w:t>
+      </w:r>
+    </w:p>
+    <w:p>
+      <w:pPr>
+        <w:spacing w:after="120"/>
+        <w:rPr>
+          <w:rFonts w:cstheme="minorHAnsi"/>
+        </w:rPr>
+      </w:pPr>
+      <w:r>
+        <w:rPr>
+          <w:rFonts w:cstheme="minorHAnsi"/>
+        </w:rPr>
+        <w:t xml:space="preserve">Dann haben wir die Größe der Darstellung mit Hilfe von PCA reduziert (wir haben genug Komponenten um 95% der Varianz abzudecken) und verwendeten die lineare Regression und ein mehrschichtiges Perzeptron mit 1000 versteckten Einheiten darüber um </w:t>
+      </w:r>
+      <w:r>
+        <w:rPr>
+          <w:rFonts w:cstheme="minorHAnsi"/>
+        </w:rPr>
+        <w:t>Eigenvektoren</w:t>
+      </w:r>
+      <w:r>
+        <w:rPr>
+          <w:rFonts w:cstheme="minorHAnsi"/>
+        </w:rPr>
+        <w:t xml:space="preserve"> </w:t>
+      </w:r>
+      <w:r>
+        <w:rPr>
+          <w:rFonts w:cstheme="minorHAnsi"/>
+        </w:rPr>
+        <w:t>vorhersagen zu können. Wir haben es auch als Eingabe für den MLR Algorithmus verwendet, um eine Ähnlichkeitsmetrik für inhaltsbasierte Empfehlungen zu erlernen.</w:t>
+      </w:r>
+      <w:r>
+        <w:rPr>
+          <w:rFonts w:cstheme="minorHAnsi"/>
+        </w:rPr>
+        <w:t xml:space="preserve"> Diese Erkenntnisse wurden als Basis für unsere Musikempfehlungsexperimente, die in 5.2 beschrieben werden, genutzt.</w:t>
+      </w:r>
+    </w:p>
+    <w:p>
+      <w:pPr>
+        <w:spacing w:after="120"/>
+        <w:rPr>
+          <w:rFonts w:cstheme="minorHAnsi"/>
+        </w:rPr>
+      </w:pPr>
+    </w:p>
+    <w:p>
+      <w:pPr>
+        <w:spacing w:after="120"/>
+        <w:rPr>
+          <w:rFonts w:cstheme="minorHAnsi"/>
+        </w:rPr>
+      </w:pPr>
+      <w:r>
+        <w:rPr>
+          <w:rFonts w:cstheme="minorHAnsi"/>
+        </w:rPr>
+        <w:t xml:space="preserve">4.2 </w:t>
+      </w:r>
+      <w:r>
+        <w:rPr>
+          <w:rFonts w:cstheme="minorHAnsi"/>
+          <w:lang w:val="en-US"/>
+        </w:rPr>
+        <w:t>Convolutional neural networks</w:t>
+      </w:r>
+    </w:p>
+    <w:p>
+      <w:pPr>
+        <w:spacing w:after="120"/>
+        <w:rPr>
+          <w:rFonts w:cstheme="minorHAnsi"/>
+        </w:rPr>
+      </w:pPr>
+      <w:r>
+        <w:rPr>
+          <w:rFonts w:cstheme="minorHAnsi"/>
+        </w:rPr>
+        <w:t>CNNs wurden erst vor kurzen verwendet, um den Stand der Technik in Spracherkennung und Bilderkennung zu verbessern. Dabei scheinen drei Bestandteile im zentralen Focus des Erfolgs dieses Ansatzes zu stehen:</w:t>
+      </w:r>
+    </w:p>
+    <w:p>
+      <w:pPr>
+        <w:pStyle w:val="Listenabsatz"/>
+        <w:numPr>
+          <w:ilvl w:val="0"/>
+          <w:numId w:val="3"/>
+        </w:numPr>
+        <w:spacing w:after="120"/>
+        <w:rPr>
+          <w:rFonts w:cstheme="minorHAnsi"/>
+        </w:rPr>
+      </w:pPr>
+      <w:r>
+        <w:rPr>
+          <w:rFonts w:cstheme="minorHAnsi"/>
+        </w:rPr>
+        <w:t>Das Benutzten von RELUs anstatt nichtlineare Sigmuid-Funktionen führt zu einer schnelleren Konvergenz und reduziert das Verschwinden des Gradienten-Problems, welches ein Problem traditionaler vielschichtiger Netzwerken ist.</w:t>
+      </w:r>
+    </w:p>
+    <w:p>
+      <w:pPr>
+        <w:pStyle w:val="Listenabsatz"/>
+        <w:numPr>
+          <w:ilvl w:val="0"/>
+          <w:numId w:val="3"/>
+        </w:numPr>
+        <w:spacing w:after="120"/>
+        <w:rPr>
+          <w:rFonts w:cstheme="minorHAnsi"/>
+        </w:rPr>
+      </w:pPr>
+      <w:r>
+        <w:rPr>
+          <w:rFonts w:cstheme="minorHAnsi"/>
+        </w:rPr>
+        <w:t>Para</w:t>
+      </w:r>
+      <w:r>
+        <w:rPr>
+          <w:rFonts w:cstheme="minorHAnsi"/>
+        </w:rPr>
+        <w:t>llelisierung wir genutzt um schneller T</w:t>
+      </w:r>
+      <w:r>
+        <w:rPr>
+          <w:rFonts w:cstheme="minorHAnsi"/>
+        </w:rPr>
+        <w:t>rainieren</w:t>
+      </w:r>
+      <w:r>
+        <w:rPr>
+          <w:rFonts w:cstheme="minorHAnsi"/>
+        </w:rPr>
+        <w:t xml:space="preserve"> zu können, wodurch große Modelle in angemessener Zeit trainiert werden können. Wir haben die Theano Bibliothek für GPU-Beschleunigung genutzt.</w:t>
+      </w:r>
+    </w:p>
+    <w:p>
+      <w:pPr>
+        <w:pStyle w:val="Listenabsatz"/>
+        <w:numPr>
+          <w:ilvl w:val="0"/>
+          <w:numId w:val="3"/>
+        </w:numPr>
+        <w:spacing w:after="120"/>
+        <w:rPr>
+          <w:rFonts w:cstheme="minorHAnsi"/>
+        </w:rPr>
+      </w:pPr>
+      <w:r>
+        <w:rPr>
+          <w:rFonts w:cstheme="minorHAnsi"/>
+        </w:rPr>
+        <w:t>Es werden viele Trainingsdaten benötigt, damit man große Modelle mit vielen Parametern nutzen kann.</w:t>
+      </w:r>
+      <w:r>
+        <w:rPr>
+          <w:rFonts w:cstheme="minorHAnsi"/>
+        </w:rPr>
+        <w:t xml:space="preserve"> Die MSD enthält genug Daten um ein großes Modell effizient zu trainieren.</w:t>
+      </w:r>
+    </w:p>
+    <w:p>
+      <w:pPr>
+        <w:spacing w:after="120"/>
+        <w:rPr>
+          <w:rFonts w:cstheme="minorHAnsi"/>
+        </w:rPr>
+      </w:pPr>
+      <w:r>
+        <w:rPr>
+          <w:rFonts w:cstheme="minorHAnsi"/>
+        </w:rPr>
+        <w:t>Wir haben auch die Verwendung der Dropout-Regulierung untersucht, aber dies brachte keine signifikanten Verbesserungsergebnisse.</w:t>
+      </w:r>
+    </w:p>
+    <w:p>
+      <w:pPr>
+        <w:spacing w:after="120"/>
+        <w:rPr>
+          <w:rFonts w:cstheme="minorHAnsi"/>
+        </w:rPr>
+      </w:pPr>
+      <w:r>
+        <w:rPr>
+          <w:rFonts w:cstheme="minorHAnsi"/>
+        </w:rPr>
+        <w:t>Wir haben zunächst eine Zwischenzeitliche Frequenzdarstellung des Audiosignals extrahiert, um dieses als Eingang des Netzwerkes zu nutzen.</w:t>
+      </w:r>
+      <w:r>
+        <w:rPr>
+          <w:rFonts w:cstheme="minorHAnsi"/>
+        </w:rPr>
+        <w:t xml:space="preserve"> Wir verwendeten log-komprimierte-Mel-Spektogramme mit 128 Komponenten und derselben Fenster und Sprunggröße die wir für die MFFCs benutzten (1024 bzw. 512 Audio-Frames)</w:t>
+      </w:r>
+      <w:r>
+        <w:rPr>
+          <w:rFonts w:cstheme="minorHAnsi"/>
+        </w:rPr>
+        <w:t>. Das Netzwerk wurde auf 3 Sekunden Abschnitte von zufälligen Audioclips trainiert.</w:t>
+      </w:r>
+      <w:r>
+        <w:rPr>
+          <w:rFonts w:cstheme="minorHAnsi"/>
+        </w:rPr>
+        <w:t xml:space="preserve"> Dies wurde primär genutzt um das Training zu beschleunigen. </w:t>
+      </w:r>
+      <w:r>
+        <w:rPr>
+          <w:rFonts w:cstheme="minorHAnsi"/>
+        </w:rPr>
+        <w:t xml:space="preserve">Um den </w:t>
+      </w:r>
+      <w:r>
+        <w:rPr>
+          <w:rFonts w:cstheme="minorHAnsi"/>
+        </w:rPr>
+        <w:t xml:space="preserve">Eigenvektor </w:t>
+      </w:r>
+      <w:r>
+        <w:rPr>
+          <w:rFonts w:cstheme="minorHAnsi"/>
+        </w:rPr>
+        <w:t>eines ganzen Liedes vorherzusagen, haben wir die Vorhersagen aufeinanderfolgender Ausschnitte gemittelt.</w:t>
+      </w:r>
+    </w:p>
+    <w:p>
+      <w:pPr>
+        <w:spacing w:after="120"/>
+        <w:rPr>
+          <w:rFonts w:cstheme="minorHAnsi"/>
+        </w:rPr>
+      </w:pPr>
+      <w:r>
+        <w:rPr>
+          <w:rFonts w:cstheme="minorHAnsi"/>
+        </w:rPr>
+        <w:t xml:space="preserve">Konvolutionelle neuronale Netzwerke eignen sich besonders um Vorhersagen über </w:t>
+      </w:r>
+      <w:r>
+        <w:rPr>
+          <w:rFonts w:cstheme="minorHAnsi"/>
+        </w:rPr>
+        <w:t>Eigenvektoren</w:t>
+      </w:r>
+      <w:r>
+        <w:rPr>
+          <w:rFonts w:cstheme="minorHAnsi"/>
+        </w:rPr>
+        <w:t xml:space="preserve"> </w:t>
+      </w:r>
+      <w:r>
+        <w:rPr>
+          <w:rFonts w:cstheme="minorHAnsi"/>
+        </w:rPr>
+        <w:t>von Musikaudio zu machen, da Zwischenmerkmale zwischen verschiedenen Faktoren geteilt werden und weil sie durch ihre hierarchische Struktur bestehend aus Merkmalsextrationsebenen und Pooling-Layern auf mehreren Zeitachsen gleichzeitig arbeiten können.</w:t>
+      </w:r>
+    </w:p>
+    <w:p>
+      <w:pPr>
+        <w:spacing w:after="120"/>
+        <w:rPr>
+          <w:rFonts w:cstheme="minorHAnsi"/>
+        </w:rPr>
+      </w:pPr>
+    </w:p>
+    <w:p>
+      <w:pPr>
+        <w:spacing w:after="120"/>
+        <w:rPr>
+          <w:rFonts w:cstheme="minorHAnsi"/>
+        </w:rPr>
+      </w:pPr>
+    </w:p>
+    <w:p>
+      <w:pPr>
+        <w:spacing w:after="120"/>
+        <w:rPr>
+          <w:rFonts w:cstheme="minorHAnsi"/>
+        </w:rPr>
+      </w:pPr>
+      <w:r>
+        <w:rPr>
+          <w:rFonts w:cstheme="minorHAnsi"/>
+        </w:rPr>
+        <w:lastRenderedPageBreak/>
+        <w:t>4.3 Objective fun</w:t>
+      </w:r>
+      <w:r>
+        <w:rPr>
+          <w:rFonts w:cstheme="minorHAnsi"/>
+        </w:rPr>
+        <w:t>c</w:t>
+      </w:r>
+      <w:r>
+        <w:rPr>
+          <w:rFonts w:cstheme="minorHAnsi"/>
+        </w:rPr>
+        <w:t>tions</w:t>
+      </w:r>
+    </w:p>
+    <w:p>
+      <w:pPr>
+        <w:spacing w:after="120"/>
+        <w:rPr>
+          <w:rFonts w:cstheme="minorHAnsi"/>
+        </w:rPr>
+      </w:pPr>
+    </w:p>
+    <w:p>
+      <w:pPr>
+        <w:spacing w:after="120"/>
+        <w:rPr>
+          <w:rFonts w:cstheme="minorHAnsi"/>
+        </w:rPr>
+      </w:pPr>
+      <w:r>
+        <w:rPr>
+          <w:rFonts w:cstheme="minorHAnsi"/>
+          <w:noProof/>
+        </w:rPr>
+        <w:drawing>
+          <wp:anchor distT="0" distB="0" distL="114300" distR="114300" simplePos="0" relativeHeight="251659264" behindDoc="0" locked="0" layoutInCell="1" allowOverlap="1">
+            <wp:simplePos x="0" y="0"/>
+            <wp:positionH relativeFrom="column">
+              <wp:posOffset>71755</wp:posOffset>
+            </wp:positionH>
+            <wp:positionV relativeFrom="paragraph">
+              <wp:posOffset>785495</wp:posOffset>
+            </wp:positionV>
+            <wp:extent cx="5753100" cy="781050"/>
+            <wp:effectExtent l="0" t="0" r="0" b="0"/>
+            <wp:wrapThrough wrapText="bothSides">
+              <wp:wrapPolygon edited="0">
+                <wp:start x="0" y="0"/>
+                <wp:lineTo x="0" y="21073"/>
+                <wp:lineTo x="21528" y="21073"/>
+                <wp:lineTo x="21528" y="0"/>
+                <wp:lineTo x="0" y="0"/>
+              </wp:wrapPolygon>
+            </wp:wrapThrough>
+            <wp:docPr id="2" name="Grafik 2"/>
+            <wp:cNvGraphicFramePr>
+              <a:graphicFrameLocks xmlns:a="http://schemas.openxmlformats.org/drawingml/2006/main" noChangeAspect="1"/>
+            </wp:cNvGraphicFramePr>
+            <a:graphic xmlns:a="http://schemas.openxmlformats.org/drawingml/2006/main">
+              <a:graphicData uri="http://schemas.openxmlformats.org/drawingml/2006/picture">
+                <pic:pic xmlns:pic="http://schemas.openxmlformats.org/drawingml/2006/picture">
+                  <pic:nvPicPr>
+                    <pic:cNvPr id="0" name="Picture 1"/>
+                    <pic:cNvPicPr>
+                      <a:picLocks noChangeAspect="1" noChangeArrowheads="1"/>
+                    </pic:cNvPicPr>
+                  </pic:nvPicPr>
+                  <pic:blipFill>
+                    <a:blip r:embed="rId6">
+                      <a:extLst>
+                        <a:ext uri="{28A0092B-C50C-407E-A947-70E740481C1C}">
+                          <a14:useLocalDpi xmlns:a14="http://schemas.microsoft.com/office/drawing/2010/main" val="0"/>
+                        </a:ext>
+                      </a:extLst>
+                    </a:blip>
+                    <a:srcRect/>
+                    <a:stretch>
+                      <a:fillRect/>
+                    </a:stretch>
+                  </pic:blipFill>
+                  <pic:spPr bwMode="auto">
+                    <a:xfrm>
+                      <a:off x="0" y="0"/>
+                      <a:ext cx="5753100" cy="781050"/>
+                    </a:xfrm>
+                    <a:prstGeom prst="rect">
+                      <a:avLst/>
+                    </a:prstGeom>
+                    <a:noFill/>
+                    <a:ln>
+                      <a:noFill/>
+                    </a:ln>
+                  </pic:spPr>
+                </pic:pic>
+              </a:graphicData>
+            </a:graphic>
+            <wp14:sizeRelH relativeFrom="page">
+              <wp14:pctWidth>0</wp14:pctWidth>
+            </wp14:sizeRelH>
+            <wp14:sizeRelV relativeFrom="page">
+              <wp14:pctHeight>0</wp14:pctHeight>
+            </wp14:sizeRelV>
+          </wp:anchor>
+        </w:drawing>
+      </w:r>
+      <w:r>
+        <w:rPr>
+          <w:rFonts w:cstheme="minorHAnsi"/>
+        </w:rPr>
+        <w:t xml:space="preserve"> </w:t>
+      </w:r>
+      <w:r>
+        <w:rPr>
+          <w:rFonts w:cstheme="minorHAnsi"/>
+        </w:rPr>
+        <w:t>Eigenvektoren</w:t>
+      </w:r>
+      <w:r>
+        <w:rPr>
+          <w:rFonts w:cstheme="minorHAnsi"/>
+        </w:rPr>
+        <w:t xml:space="preserve"> </w:t>
+      </w:r>
+      <w:r>
+        <w:rPr>
+          <w:rFonts w:cstheme="minorHAnsi"/>
+        </w:rPr>
+        <w:t xml:space="preserve">sind reell wertig, wodurch das einfachste Ziel die Minimierung der Vorhersage durch den MSE. Alternativ dazu können wir auch das Gewicht der Fehlervorhersage (WPE), der WMF-Zielfunktion, minimieren. Sei </w:t>
+      </w:r>
+      <w:r>
+        <w:rPr>
+          <w:rFonts w:cstheme="minorHAnsi"/>
+          <w:i/>
+          <w:noProof/>
+        </w:rPr>
+        <w:t>y</w:t>
+      </w:r>
+      <w:r>
+        <w:rPr>
+          <w:rFonts w:cstheme="minorHAnsi"/>
+          <w:i/>
+          <w:noProof/>
+          <w:vertAlign w:val="subscript"/>
+        </w:rPr>
+        <w:t>i</w:t>
+      </w:r>
+      <w:r>
+        <w:rPr>
+          <w:rFonts w:cstheme="minorHAnsi"/>
+          <w:noProof/>
+          <w:vertAlign w:val="subscript"/>
+        </w:rPr>
+        <w:t xml:space="preserve"> </w:t>
+      </w:r>
+      <w:r>
+        <w:rPr>
+          <w:rFonts w:cstheme="minorHAnsi"/>
+        </w:rPr>
+        <w:t xml:space="preserve"> der </w:t>
+      </w:r>
+      <w:r>
+        <w:rPr>
+          <w:rFonts w:cstheme="minorHAnsi"/>
+        </w:rPr>
+        <w:t xml:space="preserve">Eigenvektor </w:t>
+      </w:r>
+      <w:r>
+        <w:rPr>
+          <w:rFonts w:cstheme="minorHAnsi"/>
+        </w:rPr>
+        <w:t xml:space="preserve">für ein Lied i, enthalten in WMF, und </w:t>
+      </w:r>
+      <w:r>
+        <w:rPr>
+          <w:rFonts w:cstheme="minorHAnsi"/>
+          <w:i/>
+        </w:rPr>
+        <w:t>y0</w:t>
+      </w:r>
+      <w:r>
+        <w:rPr>
+          <w:rFonts w:cstheme="minorHAnsi"/>
+          <w:i/>
+          <w:vertAlign w:val="subscript"/>
+        </w:rPr>
+        <w:t>i</w:t>
+      </w:r>
+      <w:r>
+        <w:rPr>
+          <w:rFonts w:cstheme="minorHAnsi"/>
+          <w:vertAlign w:val="subscript"/>
+        </w:rPr>
+        <w:t xml:space="preserve"> </w:t>
+      </w:r>
+      <w:r>
+        <w:rPr>
+          <w:rFonts w:cstheme="minorHAnsi"/>
+        </w:rPr>
+        <w:t xml:space="preserve"> die entsprechende Vorhersage des Models. Die Zielfunktionen:</w:t>
+      </w:r>
+    </w:p>
+    <w:p>
+      <w:pPr>
+        <w:spacing w:after="120"/>
+        <w:rPr>
+          <w:rFonts w:cstheme="minorHAnsi"/>
+          <w:lang w:val="en-US"/>
+        </w:rPr>
+      </w:pPr>
+      <w:r>
+        <w:rPr>
+          <w:rFonts w:cstheme="minorHAnsi"/>
+          <w:lang w:val="en-US"/>
+        </w:rPr>
+        <w:t>5. Experiments</w:t>
+      </w:r>
+    </w:p>
+    <w:p>
+      <w:pPr>
+        <w:spacing w:after="120"/>
+        <w:rPr>
+          <w:rFonts w:cstheme="minorHAnsi"/>
+          <w:lang w:val="en-US"/>
+        </w:rPr>
+      </w:pPr>
+      <w:r>
+        <w:rPr>
+          <w:rFonts w:cstheme="minorHAnsi"/>
+          <w:lang w:val="en-US"/>
+        </w:rPr>
+        <w:t xml:space="preserve">5.1 Versatility </w:t>
+      </w:r>
+      <w:r>
+        <w:rPr>
+          <w:rFonts w:cstheme="minorHAnsi"/>
+          <w:lang w:val="en-US"/>
         </w:rPr>
         <w:t>of</w:t>
       </w:r>
-      <w:proofErr w:type="spellEnd"/>
-      <w:r>
-        <w:rPr>
-          <w:rFonts w:cstheme="minorHAnsi"/>
-        </w:rPr>
-        <w:t>-Words“-Darstellung: Für jedes Lieder haben wir gezählt, wie oft der Mittelwert ausgewählt wurde. Der daraus erzeugte Zählvekor ist eine Merkmalsdarstellung des Liedes.</w:t>
-      </w:r>
-    </w:p>
-    <w:p>
-      <w:pPr>
-        <w:spacing w:after="120"/>
-        <w:rPr>
-          <w:rFonts w:cstheme="minorHAnsi"/>
-        </w:rPr>
-      </w:pPr>
+      <w:r>
+        <w:rPr>
+          <w:rFonts w:cstheme="minorHAnsi"/>
+          <w:lang w:val="en-US"/>
+        </w:rPr>
+        <w:t xml:space="preserve"> </w:t>
+      </w:r>
+      <w:r>
+        <w:rPr>
+          <w:rFonts w:cstheme="minorHAnsi"/>
+          <w:lang w:val="en-US"/>
+        </w:rPr>
+        <w:t>t</w:t>
+      </w:r>
+      <w:r>
+        <w:rPr>
+          <w:rFonts w:cstheme="minorHAnsi"/>
+          <w:lang w:val="en-US"/>
+        </w:rPr>
+        <w:t>he latent factor representation</w:t>
+      </w:r>
+    </w:p>
+    <w:p>
+      <w:pPr>
+        <w:spacing w:after="120"/>
+        <w:rPr>
+          <w:rFonts w:cstheme="minorHAnsi"/>
+          <w:lang w:val="en-US"/>
+        </w:rPr>
+      </w:pPr>
+    </w:p>
+    <w:p>
+      <w:pPr>
+        <w:spacing w:after="120"/>
+        <w:rPr>
+          <w:rFonts w:cstheme="minorHAnsi"/>
+        </w:rPr>
+      </w:pPr>
+      <w:r>
+        <w:rPr>
+          <w:rFonts w:cstheme="minorHAnsi"/>
+        </w:rPr>
+        <w:t xml:space="preserve">Um die Vielseitigkeit von </w:t>
+      </w:r>
+      <w:r>
+        <w:rPr>
+          <w:rFonts w:cstheme="minorHAnsi"/>
+        </w:rPr>
+        <w:t>Eigenvektoren</w:t>
+      </w:r>
+      <w:r>
+        <w:rPr>
+          <w:rFonts w:cstheme="minorHAnsi"/>
+        </w:rPr>
+        <w:t xml:space="preserve"> zu demonstrieren, vergleichen wir sie mit Audio-Features in einer Tag-Vorhersage. Tags beschreiben eine große breite an verschiedenen Aspekten eines Lieds, wie das Genre, Instrumentierung, Geschwindigkeit, Stimmung und das Erscheinungsjahr.</w:t>
+      </w:r>
+    </w:p>
+    <w:p>
+      <w:pPr>
+        <w:spacing w:after="120"/>
+        <w:rPr>
+          <w:rFonts w:cstheme="minorHAnsi"/>
+        </w:rPr>
+      </w:pPr>
+      <w:r>
+        <w:rPr>
+          <w:rFonts w:cstheme="minorHAnsi"/>
+        </w:rPr>
+        <w:t>Wir haben WMF benutzt um</w:t>
+      </w:r>
+      <w:r>
+        <w:rPr>
+          <w:rFonts w:cstheme="minorHAnsi"/>
+        </w:rPr>
+        <w:t xml:space="preserve"> einen 50 Dimensionalen Eigenvektor für alle 9330 Lieder in der Untergruppe zu erhalten und trainierten ein logisches Regressionsmodell, um die 50 beliebtesten Tags aus dem Last.fm Datensatz für jedes Lied vorherzusagen. Zudem haben wir dein logisches Regressionsmodell der „Bag-of-Words“-Darstellung über die Audiosignale trainiert, welche zunächst in seiner Größe durch PCA reduziert wurde. Wir verwenden eine 10-fache Kreuzvalidierung und berechnen die d</w:t>
+      </w:r>
+      <w:r>
+        <w:rPr>
+          <w:rFonts w:cstheme="minorHAnsi"/>
+        </w:rPr>
+        <w:t>ur</w:t>
+      </w:r>
+      <w:r>
+        <w:rPr>
+          <w:rFonts w:cstheme="minorHAnsi"/>
+        </w:rPr>
+        <w:t>ch</w:t>
+      </w:r>
+      <w:r>
+        <w:rPr>
+          <w:rFonts w:cstheme="minorHAnsi"/>
+        </w:rPr>
+        <w:t>sch</w:t>
+      </w:r>
+      <w:r>
+        <w:rPr>
+          <w:rFonts w:cstheme="minorHAnsi"/>
+        </w:rPr>
+        <w:t>nittliche Fläche mit Hilfe der ROC-Kurve (AUC) über alle Tags.</w:t>
+      </w:r>
+      <w:r>
+        <w:rPr>
+          <w:rFonts w:cstheme="minorHAnsi"/>
+        </w:rPr>
+        <w:t xml:space="preserve"> Dies führte zu einer durchschnittlichen AUC von 0.69365 für die Audio basierte Vorhersage und 0.86703 für die Eigenvektor Vorhersage.</w:t>
+      </w:r>
       <w:bookmarkStart w:id="0" w:name="_GoBack"/>
       <w:bookmarkEnd w:id="0"/>
-    </w:p>
-    <w:p>
-      <w:pPr>
-        <w:spacing w:after="120"/>
-        <w:rPr>
-          <w:rFonts w:cstheme="minorHAnsi"/>
-        </w:rPr>
-      </w:pPr>
-    </w:p>
-    <w:p>
-      <w:pPr>
-        <w:spacing w:after="120"/>
-        <w:rPr>
-          <w:rFonts w:cstheme="minorHAnsi"/>
-        </w:rPr>
-      </w:pPr>
-    </w:p>
-    <w:p>
-      <w:pPr>
-        <w:spacing w:after="120"/>
-        <w:rPr>
-          <w:rFonts w:cstheme="minorHAnsi"/>
-        </w:rPr>
-      </w:pPr>
-      <w:r>
-        <w:rPr>
-          <w:rFonts w:cstheme="minorHAnsi"/>
-        </w:rPr>
-        <w:t xml:space="preserve"> </w:t>
-      </w:r>
-    </w:p>
-    <w:p>
-      <w:pPr>
-        <w:spacing w:after="120"/>
-        <w:rPr>
-          <w:rFonts w:cstheme="minorHAnsi"/>
-        </w:rPr>
-      </w:pPr>
     </w:p>
     <w:p>
       <w:pPr>
@@ -2449,11 +2671,127 @@
       </w:rPr>
     </w:lvl>
   </w:abstractNum>
+  <w:abstractNum w:abstractNumId="2" w15:restartNumberingAfterBreak="0">
+    <w:nsid w:val="6F0F519F"/>
+    <w:multiLevelType w:val="hybridMultilevel"/>
+    <w:tmpl w:val="00D09672"/>
+    <w:lvl w:ilvl="0" w:tplc="04070001">
+      <w:start w:val="1"/>
+      <w:numFmt w:val="bullet"/>
+      <w:lvlText w:val=""/>
+      <w:lvlJc w:val="left"/>
+      <w:pPr>
+        <w:ind w:left="720" w:hanging="360"/>
+      </w:pPr>
+      <w:rPr>
+        <w:rFonts w:ascii="Symbol" w:hAnsi="Symbol" w:hint="default"/>
+      </w:rPr>
+    </w:lvl>
+    <w:lvl w:ilvl="1" w:tplc="04070003" w:tentative="1">
+      <w:start w:val="1"/>
+      <w:numFmt w:val="bullet"/>
+      <w:lvlText w:val="o"/>
+      <w:lvlJc w:val="left"/>
+      <w:pPr>
+        <w:ind w:left="1440" w:hanging="360"/>
+      </w:pPr>
+      <w:rPr>
+        <w:rFonts w:ascii="Courier New" w:hAnsi="Courier New" w:cs="Courier New" w:hint="default"/>
+      </w:rPr>
+    </w:lvl>
+    <w:lvl w:ilvl="2" w:tplc="04070005" w:tentative="1">
+      <w:start w:val="1"/>
+      <w:numFmt w:val="bullet"/>
+      <w:lvlText w:val=""/>
+      <w:lvlJc w:val="left"/>
+      <w:pPr>
+        <w:ind w:left="2160" w:hanging="360"/>
+      </w:pPr>
+      <w:rPr>
+        <w:rFonts w:ascii="Wingdings" w:hAnsi="Wingdings" w:hint="default"/>
+      </w:rPr>
+    </w:lvl>
+    <w:lvl w:ilvl="3" w:tplc="04070001" w:tentative="1">
+      <w:start w:val="1"/>
+      <w:numFmt w:val="bullet"/>
+      <w:lvlText w:val=""/>
+      <w:lvlJc w:val="left"/>
+      <w:pPr>
+        <w:ind w:left="2880" w:hanging="360"/>
+      </w:pPr>
+      <w:rPr>
+        <w:rFonts w:ascii="Symbol" w:hAnsi="Symbol" w:hint="default"/>
+      </w:rPr>
+    </w:lvl>
+    <w:lvl w:ilvl="4" w:tplc="04070003" w:tentative="1">
+      <w:start w:val="1"/>
+      <w:numFmt w:val="bullet"/>
+      <w:lvlText w:val="o"/>
+      <w:lvlJc w:val="left"/>
+      <w:pPr>
+        <w:ind w:left="3600" w:hanging="360"/>
+      </w:pPr>
+      <w:rPr>
+        <w:rFonts w:ascii="Courier New" w:hAnsi="Courier New" w:cs="Courier New" w:hint="default"/>
+      </w:rPr>
+    </w:lvl>
+    <w:lvl w:ilvl="5" w:tplc="04070005" w:tentative="1">
+      <w:start w:val="1"/>
+      <w:numFmt w:val="bullet"/>
+      <w:lvlText w:val=""/>
+      <w:lvlJc w:val="left"/>
+      <w:pPr>
+        <w:ind w:left="4320" w:hanging="360"/>
+      </w:pPr>
+      <w:rPr>
+        <w:rFonts w:ascii="Wingdings" w:hAnsi="Wingdings" w:hint="default"/>
+      </w:rPr>
+    </w:lvl>
+    <w:lvl w:ilvl="6" w:tplc="04070001" w:tentative="1">
+      <w:start w:val="1"/>
+      <w:numFmt w:val="bullet"/>
+      <w:lvlText w:val=""/>
+      <w:lvlJc w:val="left"/>
+      <w:pPr>
+        <w:ind w:left="5040" w:hanging="360"/>
+      </w:pPr>
+      <w:rPr>
+        <w:rFonts w:ascii="Symbol" w:hAnsi="Symbol" w:hint="default"/>
+      </w:rPr>
+    </w:lvl>
+    <w:lvl w:ilvl="7" w:tplc="04070003" w:tentative="1">
+      <w:start w:val="1"/>
+      <w:numFmt w:val="bullet"/>
+      <w:lvlText w:val="o"/>
+      <w:lvlJc w:val="left"/>
+      <w:pPr>
+        <w:ind w:left="5760" w:hanging="360"/>
+      </w:pPr>
+      <w:rPr>
+        <w:rFonts w:ascii="Courier New" w:hAnsi="Courier New" w:cs="Courier New" w:hint="default"/>
+      </w:rPr>
+    </w:lvl>
+    <w:lvl w:ilvl="8" w:tplc="04070005" w:tentative="1">
+      <w:start w:val="1"/>
+      <w:numFmt w:val="bullet"/>
+      <w:lvlText w:val=""/>
+      <w:lvlJc w:val="left"/>
+      <w:pPr>
+        <w:ind w:left="6480" w:hanging="360"/>
+      </w:pPr>
+      <w:rPr>
+        <w:rFonts w:ascii="Wingdings" w:hAnsi="Wingdings" w:hint="default"/>
+      </w:rPr>
+    </w:lvl>
+  </w:abstractNum>
   <w:num w:numId="1">
     <w:abstractNumId w:val="1"/>
   </w:num>
   <w:num w:numId="2">
     <w:abstractNumId w:val="0"/>
+  </w:num>
+  <w:num w:numId="3">
+    <w:abstractNumId w:val="2"/>
   </w:num>
 </w:numbering>
 </file>

</xml_diff>